<commit_message>
rapport ok docx + pdf + auto eval
</commit_message>
<xml_diff>
--- a/report-library-team-f.docx
+++ b/report-library-team-f.docx
@@ -309,7 +309,35 @@
                                         <w:rPr>
                                           <w:color w:val="FFFFFF" w:themeColor="background1"/>
                                         </w:rPr>
-                                        <w:t>in, Brilhante Joao, Doussaud Olivier, Larose Quentin</w:t>
+                                        <w:t xml:space="preserve">in, </w:t>
+                                      </w:r>
+                                      <w:proofErr w:type="spellStart"/>
+                                      <w:r>
+                                        <w:rPr>
+                                          <w:color w:val="FFFFFF" w:themeColor="background1"/>
+                                        </w:rPr>
+                                        <w:t>Brilhante</w:t>
+                                      </w:r>
+                                      <w:proofErr w:type="spellEnd"/>
+                                      <w:r>
+                                        <w:rPr>
+                                          <w:color w:val="FFFFFF" w:themeColor="background1"/>
+                                        </w:rPr>
+                                        <w:t xml:space="preserve"> Joao, </w:t>
+                                      </w:r>
+                                      <w:proofErr w:type="spellStart"/>
+                                      <w:r>
+                                        <w:rPr>
+                                          <w:color w:val="FFFFFF" w:themeColor="background1"/>
+                                        </w:rPr>
+                                        <w:t>Doussaud</w:t>
+                                      </w:r>
+                                      <w:proofErr w:type="spellEnd"/>
+                                      <w:r>
+                                        <w:rPr>
+                                          <w:color w:val="FFFFFF" w:themeColor="background1"/>
+                                        </w:rPr>
+                                        <w:t xml:space="preserve"> Olivier, Larose Quentin</w:t>
                                       </w:r>
                                     </w:p>
                                   </w:sdtContent>
@@ -503,7 +531,35 @@
                                   <w:rPr>
                                     <w:color w:val="FFFFFF" w:themeColor="background1"/>
                                   </w:rPr>
-                                  <w:t>in, Brilhante Joao, Doussaud Olivier, Larose Quentin</w:t>
+                                  <w:t xml:space="preserve">in, </w:t>
+                                </w:r>
+                                <w:proofErr w:type="spellStart"/>
+                                <w:r>
+                                  <w:rPr>
+                                    <w:color w:val="FFFFFF" w:themeColor="background1"/>
+                                  </w:rPr>
+                                  <w:t>Brilhante</w:t>
+                                </w:r>
+                                <w:proofErr w:type="spellEnd"/>
+                                <w:r>
+                                  <w:rPr>
+                                    <w:color w:val="FFFFFF" w:themeColor="background1"/>
+                                  </w:rPr>
+                                  <w:t xml:space="preserve"> Joao, </w:t>
+                                </w:r>
+                                <w:proofErr w:type="spellStart"/>
+                                <w:r>
+                                  <w:rPr>
+                                    <w:color w:val="FFFFFF" w:themeColor="background1"/>
+                                  </w:rPr>
+                                  <w:t>Doussaud</w:t>
+                                </w:r>
+                                <w:proofErr w:type="spellEnd"/>
+                                <w:r>
+                                  <w:rPr>
+                                    <w:color w:val="FFFFFF" w:themeColor="background1"/>
+                                  </w:rPr>
+                                  <w:t xml:space="preserve"> Olivier, Larose Quentin</w:t>
                                 </w:r>
                               </w:p>
                             </w:sdtContent>
@@ -826,820 +882,6 @@
         </w:p>
       </w:sdtContent>
     </w:sdt>
-    <w:sdt>
-      <w:sdtPr>
-        <w:rPr>
-          <w:rFonts w:asciiTheme="minorHAnsi" w:eastAsiaTheme="minorHAnsi" w:hAnsiTheme="minorHAnsi" w:cstheme="minorBidi"/>
-          <w:color w:val="auto"/>
-          <w:sz w:val="22"/>
-          <w:szCs w:val="22"/>
-          <w:lang w:eastAsia="en-US"/>
-        </w:rPr>
-        <w:id w:val="-762065562"/>
-        <w:docPartObj>
-          <w:docPartGallery w:val="Table of Contents"/>
-          <w:docPartUnique/>
-        </w:docPartObj>
-      </w:sdtPr>
-      <w:sdtEndPr>
-        <w:rPr>
-          <w:b/>
-          <w:bCs/>
-        </w:rPr>
-      </w:sdtEndPr>
-      <w:sdtContent>
-        <w:p>
-          <w:pPr>
-            <w:pStyle w:val="En-ttedetabledesmatires"/>
-          </w:pPr>
-          <w:r>
-            <w:t>Table des matières</w:t>
-          </w:r>
-        </w:p>
-        <w:p>
-          <w:pPr>
-            <w:pStyle w:val="TM1"/>
-            <w:tabs>
-              <w:tab w:val="right" w:leader="dot" w:pos="9062"/>
-            </w:tabs>
-            <w:rPr>
-              <w:rFonts w:eastAsiaTheme="minorEastAsia"/>
-              <w:noProof/>
-              <w:lang w:eastAsia="fr-FR"/>
-            </w:rPr>
-          </w:pPr>
-          <w:r>
-            <w:fldChar w:fldCharType="begin"/>
-          </w:r>
-          <w:r>
-            <w:instrText xml:space="preserve"> TOC \o "1-3" \h \z \u </w:instrText>
-          </w:r>
-          <w:r>
-            <w:fldChar w:fldCharType="separate"/>
-          </w:r>
-          <w:hyperlink w:anchor="_Toc52030239" w:history="1">
-            <w:r>
-              <w:rPr>
-                <w:rStyle w:val="Lienhypertexte"/>
-                <w:noProof/>
-              </w:rPr>
-              <w:t>Introduction</w:t>
-            </w:r>
-            <w:r>
-              <w:rPr>
-                <w:noProof/>
-                <w:webHidden/>
-              </w:rPr>
-              <w:tab/>
-            </w:r>
-            <w:r>
-              <w:rPr>
-                <w:noProof/>
-                <w:webHidden/>
-              </w:rPr>
-              <w:fldChar w:fldCharType="begin"/>
-            </w:r>
-            <w:r>
-              <w:rPr>
-                <w:noProof/>
-                <w:webHidden/>
-              </w:rPr>
-              <w:instrText xml:space="preserve"> PAGEREF _Toc52030239 \h </w:instrText>
-            </w:r>
-            <w:r>
-              <w:rPr>
-                <w:noProof/>
-                <w:webHidden/>
-              </w:rPr>
-            </w:r>
-            <w:r>
-              <w:rPr>
-                <w:noProof/>
-                <w:webHidden/>
-              </w:rPr>
-              <w:fldChar w:fldCharType="separate"/>
-            </w:r>
-            <w:r>
-              <w:rPr>
-                <w:noProof/>
-                <w:webHidden/>
-              </w:rPr>
-              <w:t>2</w:t>
-            </w:r>
-            <w:r>
-              <w:rPr>
-                <w:noProof/>
-                <w:webHidden/>
-              </w:rPr>
-              <w:fldChar w:fldCharType="end"/>
-            </w:r>
-          </w:hyperlink>
-        </w:p>
-        <w:p>
-          <w:pPr>
-            <w:pStyle w:val="TM1"/>
-            <w:tabs>
-              <w:tab w:val="right" w:leader="dot" w:pos="9062"/>
-            </w:tabs>
-            <w:rPr>
-              <w:rFonts w:eastAsiaTheme="minorEastAsia"/>
-              <w:noProof/>
-              <w:lang w:eastAsia="fr-FR"/>
-            </w:rPr>
-          </w:pPr>
-          <w:hyperlink w:anchor="_Toc52030240" w:history="1">
-            <w:r>
-              <w:rPr>
-                <w:rStyle w:val="Lienhypertexte"/>
-                <w:noProof/>
-              </w:rPr>
-              <w:t>Développement du raisonnement de travail</w:t>
-            </w:r>
-            <w:r>
-              <w:rPr>
-                <w:noProof/>
-                <w:webHidden/>
-              </w:rPr>
-              <w:tab/>
-            </w:r>
-            <w:r>
-              <w:rPr>
-                <w:noProof/>
-                <w:webHidden/>
-              </w:rPr>
-              <w:fldChar w:fldCharType="begin"/>
-            </w:r>
-            <w:r>
-              <w:rPr>
-                <w:noProof/>
-                <w:webHidden/>
-              </w:rPr>
-              <w:instrText xml:space="preserve"> PAGEREF _Toc52030240 \h </w:instrText>
-            </w:r>
-            <w:r>
-              <w:rPr>
-                <w:noProof/>
-                <w:webHidden/>
-              </w:rPr>
-            </w:r>
-            <w:r>
-              <w:rPr>
-                <w:noProof/>
-                <w:webHidden/>
-              </w:rPr>
-              <w:fldChar w:fldCharType="separate"/>
-            </w:r>
-            <w:r>
-              <w:rPr>
-                <w:noProof/>
-                <w:webHidden/>
-              </w:rPr>
-              <w:t>2</w:t>
-            </w:r>
-            <w:r>
-              <w:rPr>
-                <w:noProof/>
-                <w:webHidden/>
-              </w:rPr>
-              <w:fldChar w:fldCharType="end"/>
-            </w:r>
-          </w:hyperlink>
-        </w:p>
-        <w:p>
-          <w:pPr>
-            <w:pStyle w:val="TM2"/>
-            <w:tabs>
-              <w:tab w:val="right" w:leader="dot" w:pos="9062"/>
-            </w:tabs>
-            <w:rPr>
-              <w:rFonts w:eastAsiaTheme="minorEastAsia"/>
-              <w:noProof/>
-              <w:lang w:eastAsia="fr-FR"/>
-            </w:rPr>
-          </w:pPr>
-          <w:hyperlink w:anchor="_Toc52030241" w:history="1">
-            <w:r>
-              <w:rPr>
-                <w:rStyle w:val="Lienhypertexte"/>
-                <w:noProof/>
-              </w:rPr>
-              <w:t>Hypothèses de travail</w:t>
-            </w:r>
-            <w:r>
-              <w:rPr>
-                <w:noProof/>
-                <w:webHidden/>
-              </w:rPr>
-              <w:tab/>
-            </w:r>
-            <w:r>
-              <w:rPr>
-                <w:noProof/>
-                <w:webHidden/>
-              </w:rPr>
-              <w:fldChar w:fldCharType="begin"/>
-            </w:r>
-            <w:r>
-              <w:rPr>
-                <w:noProof/>
-                <w:webHidden/>
-              </w:rPr>
-              <w:instrText xml:space="preserve"> PAGEREF _Toc52030241 \h </w:instrText>
-            </w:r>
-            <w:r>
-              <w:rPr>
-                <w:noProof/>
-                <w:webHidden/>
-              </w:rPr>
-            </w:r>
-            <w:r>
-              <w:rPr>
-                <w:noProof/>
-                <w:webHidden/>
-              </w:rPr>
-              <w:fldChar w:fldCharType="separate"/>
-            </w:r>
-            <w:r>
-              <w:rPr>
-                <w:noProof/>
-                <w:webHidden/>
-              </w:rPr>
-              <w:t>2</w:t>
-            </w:r>
-            <w:r>
-              <w:rPr>
-                <w:noProof/>
-                <w:webHidden/>
-              </w:rPr>
-              <w:fldChar w:fldCharType="end"/>
-            </w:r>
-          </w:hyperlink>
-        </w:p>
-        <w:p>
-          <w:pPr>
-            <w:pStyle w:val="TM2"/>
-            <w:tabs>
-              <w:tab w:val="right" w:leader="dot" w:pos="9062"/>
-            </w:tabs>
-            <w:rPr>
-              <w:rFonts w:eastAsiaTheme="minorEastAsia"/>
-              <w:noProof/>
-              <w:lang w:eastAsia="fr-FR"/>
-            </w:rPr>
-          </w:pPr>
-          <w:hyperlink w:anchor="_Toc52030242" w:history="1">
-            <w:r>
-              <w:rPr>
-                <w:rStyle w:val="Lienhypertexte"/>
-                <w:noProof/>
-              </w:rPr>
-              <w:t>Choix de conception</w:t>
-            </w:r>
-            <w:r>
-              <w:rPr>
-                <w:noProof/>
-                <w:webHidden/>
-              </w:rPr>
-              <w:tab/>
-            </w:r>
-            <w:r>
-              <w:rPr>
-                <w:noProof/>
-                <w:webHidden/>
-              </w:rPr>
-              <w:fldChar w:fldCharType="begin"/>
-            </w:r>
-            <w:r>
-              <w:rPr>
-                <w:noProof/>
-                <w:webHidden/>
-              </w:rPr>
-              <w:instrText xml:space="preserve"> PAGEREF _Toc52030242 \h </w:instrText>
-            </w:r>
-            <w:r>
-              <w:rPr>
-                <w:noProof/>
-                <w:webHidden/>
-              </w:rPr>
-            </w:r>
-            <w:r>
-              <w:rPr>
-                <w:noProof/>
-                <w:webHidden/>
-              </w:rPr>
-              <w:fldChar w:fldCharType="separate"/>
-            </w:r>
-            <w:r>
-              <w:rPr>
-                <w:noProof/>
-                <w:webHidden/>
-              </w:rPr>
-              <w:t>3</w:t>
-            </w:r>
-            <w:r>
-              <w:rPr>
-                <w:noProof/>
-                <w:webHidden/>
-              </w:rPr>
-              <w:fldChar w:fldCharType="end"/>
-            </w:r>
-          </w:hyperlink>
-        </w:p>
-        <w:p>
-          <w:pPr>
-            <w:pStyle w:val="TM1"/>
-            <w:tabs>
-              <w:tab w:val="right" w:leader="dot" w:pos="9062"/>
-            </w:tabs>
-            <w:rPr>
-              <w:rFonts w:eastAsiaTheme="minorEastAsia"/>
-              <w:noProof/>
-              <w:lang w:eastAsia="fr-FR"/>
-            </w:rPr>
-          </w:pPr>
-          <w:hyperlink w:anchor="_Toc52030243" w:history="1">
-            <w:r>
-              <w:rPr>
-                <w:rStyle w:val="Lienhypertexte"/>
-                <w:noProof/>
-              </w:rPr>
-              <w:t>Diagrammes</w:t>
-            </w:r>
-            <w:r>
-              <w:rPr>
-                <w:noProof/>
-                <w:webHidden/>
-              </w:rPr>
-              <w:tab/>
-            </w:r>
-            <w:r>
-              <w:rPr>
-                <w:noProof/>
-                <w:webHidden/>
-              </w:rPr>
-              <w:fldChar w:fldCharType="begin"/>
-            </w:r>
-            <w:r>
-              <w:rPr>
-                <w:noProof/>
-                <w:webHidden/>
-              </w:rPr>
-              <w:instrText xml:space="preserve"> PAGEREF _Toc52030243 \h </w:instrText>
-            </w:r>
-            <w:r>
-              <w:rPr>
-                <w:noProof/>
-                <w:webHidden/>
-              </w:rPr>
-            </w:r>
-            <w:r>
-              <w:rPr>
-                <w:noProof/>
-                <w:webHidden/>
-              </w:rPr>
-              <w:fldChar w:fldCharType="separate"/>
-            </w:r>
-            <w:r>
-              <w:rPr>
-                <w:noProof/>
-                <w:webHidden/>
-              </w:rPr>
-              <w:t>3</w:t>
-            </w:r>
-            <w:r>
-              <w:rPr>
-                <w:noProof/>
-                <w:webHidden/>
-              </w:rPr>
-              <w:fldChar w:fldCharType="end"/>
-            </w:r>
-          </w:hyperlink>
-        </w:p>
-        <w:p>
-          <w:pPr>
-            <w:pStyle w:val="TM2"/>
-            <w:tabs>
-              <w:tab w:val="right" w:leader="dot" w:pos="9062"/>
-            </w:tabs>
-            <w:rPr>
-              <w:rFonts w:eastAsiaTheme="minorEastAsia"/>
-              <w:noProof/>
-              <w:lang w:eastAsia="fr-FR"/>
-            </w:rPr>
-          </w:pPr>
-          <w:hyperlink w:anchor="_Toc52030244" w:history="1">
-            <w:r>
-              <w:rPr>
-                <w:rStyle w:val="Lienhypertexte"/>
-                <w:noProof/>
-              </w:rPr>
-              <w:t>Diagramme de cas d’utilisation</w:t>
-            </w:r>
-            <w:r>
-              <w:rPr>
-                <w:noProof/>
-                <w:webHidden/>
-              </w:rPr>
-              <w:tab/>
-            </w:r>
-            <w:r>
-              <w:rPr>
-                <w:noProof/>
-                <w:webHidden/>
-              </w:rPr>
-              <w:fldChar w:fldCharType="begin"/>
-            </w:r>
-            <w:r>
-              <w:rPr>
-                <w:noProof/>
-                <w:webHidden/>
-              </w:rPr>
-              <w:instrText xml:space="preserve"> PAGEREF _Toc52030244 \h </w:instrText>
-            </w:r>
-            <w:r>
-              <w:rPr>
-                <w:noProof/>
-                <w:webHidden/>
-              </w:rPr>
-            </w:r>
-            <w:r>
-              <w:rPr>
-                <w:noProof/>
-                <w:webHidden/>
-              </w:rPr>
-              <w:fldChar w:fldCharType="separate"/>
-            </w:r>
-            <w:r>
-              <w:rPr>
-                <w:noProof/>
-                <w:webHidden/>
-              </w:rPr>
-              <w:t>4</w:t>
-            </w:r>
-            <w:r>
-              <w:rPr>
-                <w:noProof/>
-                <w:webHidden/>
-              </w:rPr>
-              <w:fldChar w:fldCharType="end"/>
-            </w:r>
-          </w:hyperlink>
-        </w:p>
-        <w:p>
-          <w:pPr>
-            <w:pStyle w:val="TM2"/>
-            <w:tabs>
-              <w:tab w:val="right" w:leader="dot" w:pos="9062"/>
-            </w:tabs>
-            <w:rPr>
-              <w:rFonts w:eastAsiaTheme="minorEastAsia"/>
-              <w:noProof/>
-              <w:lang w:eastAsia="fr-FR"/>
-            </w:rPr>
-          </w:pPr>
-          <w:hyperlink w:anchor="_Toc52030245" w:history="1">
-            <w:r>
-              <w:rPr>
-                <w:rStyle w:val="Lienhypertexte"/>
-                <w:noProof/>
-              </w:rPr>
-              <w:t>Diagramme de classes</w:t>
-            </w:r>
-            <w:r>
-              <w:rPr>
-                <w:noProof/>
-                <w:webHidden/>
-              </w:rPr>
-              <w:tab/>
-            </w:r>
-            <w:r>
-              <w:rPr>
-                <w:noProof/>
-                <w:webHidden/>
-              </w:rPr>
-              <w:fldChar w:fldCharType="begin"/>
-            </w:r>
-            <w:r>
-              <w:rPr>
-                <w:noProof/>
-                <w:webHidden/>
-              </w:rPr>
-              <w:instrText xml:space="preserve"> PAGEREF _Toc52030245 \h </w:instrText>
-            </w:r>
-            <w:r>
-              <w:rPr>
-                <w:noProof/>
-                <w:webHidden/>
-              </w:rPr>
-            </w:r>
-            <w:r>
-              <w:rPr>
-                <w:noProof/>
-                <w:webHidden/>
-              </w:rPr>
-              <w:fldChar w:fldCharType="separate"/>
-            </w:r>
-            <w:r>
-              <w:rPr>
-                <w:noProof/>
-                <w:webHidden/>
-              </w:rPr>
-              <w:t>4</w:t>
-            </w:r>
-            <w:r>
-              <w:rPr>
-                <w:noProof/>
-                <w:webHidden/>
-              </w:rPr>
-              <w:fldChar w:fldCharType="end"/>
-            </w:r>
-          </w:hyperlink>
-        </w:p>
-        <w:p>
-          <w:pPr>
-            <w:pStyle w:val="TM2"/>
-            <w:tabs>
-              <w:tab w:val="right" w:leader="dot" w:pos="9062"/>
-            </w:tabs>
-            <w:rPr>
-              <w:rFonts w:eastAsiaTheme="minorEastAsia"/>
-              <w:noProof/>
-              <w:lang w:eastAsia="fr-FR"/>
-            </w:rPr>
-          </w:pPr>
-          <w:hyperlink w:anchor="_Toc52030246" w:history="1">
-            <w:r>
-              <w:rPr>
-                <w:rStyle w:val="Lienhypertexte"/>
-                <w:noProof/>
-              </w:rPr>
-              <w:t>Diagrammes de séquence</w:t>
-            </w:r>
-            <w:r>
-              <w:rPr>
-                <w:noProof/>
-                <w:webHidden/>
-              </w:rPr>
-              <w:tab/>
-            </w:r>
-            <w:r>
-              <w:rPr>
-                <w:noProof/>
-                <w:webHidden/>
-              </w:rPr>
-              <w:fldChar w:fldCharType="begin"/>
-            </w:r>
-            <w:r>
-              <w:rPr>
-                <w:noProof/>
-                <w:webHidden/>
-              </w:rPr>
-              <w:instrText xml:space="preserve"> PAGEREF _Toc52030246 \h </w:instrText>
-            </w:r>
-            <w:r>
-              <w:rPr>
-                <w:noProof/>
-                <w:webHidden/>
-              </w:rPr>
-            </w:r>
-            <w:r>
-              <w:rPr>
-                <w:noProof/>
-                <w:webHidden/>
-              </w:rPr>
-              <w:fldChar w:fldCharType="separate"/>
-            </w:r>
-            <w:r>
-              <w:rPr>
-                <w:noProof/>
-                <w:webHidden/>
-              </w:rPr>
-              <w:t>4</w:t>
-            </w:r>
-            <w:r>
-              <w:rPr>
-                <w:noProof/>
-                <w:webHidden/>
-              </w:rPr>
-              <w:fldChar w:fldCharType="end"/>
-            </w:r>
-          </w:hyperlink>
-        </w:p>
-        <w:p>
-          <w:pPr>
-            <w:pStyle w:val="TM1"/>
-            <w:tabs>
-              <w:tab w:val="right" w:leader="dot" w:pos="9062"/>
-            </w:tabs>
-            <w:rPr>
-              <w:rFonts w:eastAsiaTheme="minorEastAsia"/>
-              <w:noProof/>
-              <w:lang w:eastAsia="fr-FR"/>
-            </w:rPr>
-          </w:pPr>
-          <w:hyperlink w:anchor="_Toc52030247" w:history="1">
-            <w:r>
-              <w:rPr>
-                <w:rStyle w:val="Lienhypertexte"/>
-                <w:noProof/>
-              </w:rPr>
-              <w:t>Auto-évaluation</w:t>
-            </w:r>
-            <w:r>
-              <w:rPr>
-                <w:noProof/>
-                <w:webHidden/>
-              </w:rPr>
-              <w:tab/>
-            </w:r>
-            <w:r>
-              <w:rPr>
-                <w:noProof/>
-                <w:webHidden/>
-              </w:rPr>
-              <w:fldChar w:fldCharType="begin"/>
-            </w:r>
-            <w:r>
-              <w:rPr>
-                <w:noProof/>
-                <w:webHidden/>
-              </w:rPr>
-              <w:instrText xml:space="preserve"> PAGEREF _Toc52030247 \h </w:instrText>
-            </w:r>
-            <w:r>
-              <w:rPr>
-                <w:noProof/>
-                <w:webHidden/>
-              </w:rPr>
-            </w:r>
-            <w:r>
-              <w:rPr>
-                <w:noProof/>
-                <w:webHidden/>
-              </w:rPr>
-              <w:fldChar w:fldCharType="separate"/>
-            </w:r>
-            <w:r>
-              <w:rPr>
-                <w:noProof/>
-                <w:webHidden/>
-              </w:rPr>
-              <w:t>4</w:t>
-            </w:r>
-            <w:r>
-              <w:rPr>
-                <w:noProof/>
-                <w:webHidden/>
-              </w:rPr>
-              <w:fldChar w:fldCharType="end"/>
-            </w:r>
-          </w:hyperlink>
-        </w:p>
-        <w:p>
-          <w:r>
-            <w:rPr>
-              <w:b/>
-              <w:bCs/>
-            </w:rPr>
-            <w:fldChar w:fldCharType="end"/>
-          </w:r>
-        </w:p>
-      </w:sdtContent>
-    </w:sdt>
-    <w:p/>
-    <w:p/>
-    <w:p/>
-    <w:p/>
-    <w:p/>
-    <w:p/>
-    <w:p/>
-    <w:p/>
-    <w:p/>
-    <w:p/>
-    <w:p/>
-    <w:p/>
-    <w:p/>
-    <w:p/>
-    <w:p/>
-    <w:p/>
-    <w:p/>
-    <w:p/>
-    <w:p/>
-    <w:p/>
-    <w:p>
-      <w:pPr>
-        <w:pStyle w:val="Titre2"/>
-      </w:pPr>
-    </w:p>
-    <w:p/>
-    <w:p>
-      <w:r>
-        <w:lastRenderedPageBreak/>
-        <w:t>{</w:t>
-      </w:r>
-    </w:p>
-    <w:p>
-      <w:pPr>
-        <w:pStyle w:val="Titre1"/>
-      </w:pPr>
-      <w:bookmarkStart w:id="0" w:name="_Toc52030239"/>
-      <w:r>
-        <w:t>Introduction</w:t>
-      </w:r>
-      <w:bookmarkEnd w:id="0"/>
-      <w:r>
-        <w:t xml:space="preserve"> </w:t>
-      </w:r>
-    </w:p>
-    <w:p/>
-    <w:p>
-      <w:r>
-        <w:t xml:space="preserve">Ce document sert de rapport au premier rendu du module de conception. </w:t>
-      </w:r>
-      <w:r>
-        <w:t>Plusieurs parties y seront développées comme les hypothèses de travail développées lors de nos réflexions, ainsi que nos choix de conception. Les différents travaux réalisés tels que les diagrammes de cas d’utilisation, de classe, de séquence y seront présentés.</w:t>
-      </w:r>
-    </w:p>
-    <w:p>
-      <w:pPr>
-        <w:pStyle w:val="Titre1"/>
-      </w:pPr>
-      <w:bookmarkStart w:id="1" w:name="_Toc52030240"/>
-      <w:r>
-        <w:t>Développement du raisonnement de travail</w:t>
-      </w:r>
-      <w:bookmarkEnd w:id="1"/>
-    </w:p>
-    <w:p/>
-    <w:p>
-      <w:r>
-        <w:t xml:space="preserve">Dans cette partie, nous verrons le </w:t>
-      </w:r>
-      <w:r>
-        <w:t>développement de nos réflexions de travail, nous exposerons donc nos différentes hypothèses ainsi que les choix de conception retenus pour nos diagrammes.</w:t>
-      </w:r>
-    </w:p>
-    <w:p>
-      <w:r>
-        <w:t>} vraiment utile ?</w:t>
-      </w:r>
-    </w:p>
-    <w:p>
-      <w:pPr>
-        <w:rPr>
-          <w:b/>
-          <w:bCs/>
-          <w:sz w:val="40"/>
-          <w:szCs w:val="40"/>
-        </w:rPr>
-      </w:pPr>
-      <w:r>
-        <w:rPr>
-          <w:rStyle w:val="c4"/>
-          <w:b/>
-          <w:bCs/>
-          <w:sz w:val="40"/>
-          <w:szCs w:val="40"/>
-        </w:rPr>
-        <w:t xml:space="preserve">Une section d’une page maximum résumant vos hypothèses de travail, vos choix de conception, qui devraient se trouver principalement dans </w:t>
-      </w:r>
-      <w:proofErr w:type="gramStart"/>
-      <w:r>
-        <w:rPr>
-          <w:rStyle w:val="c4"/>
-          <w:b/>
-          <w:bCs/>
-          <w:sz w:val="40"/>
-          <w:szCs w:val="40"/>
-        </w:rPr>
-        <w:t>le diagrammes</w:t>
-      </w:r>
-      <w:proofErr w:type="gramEnd"/>
-      <w:r>
-        <w:rPr>
-          <w:rStyle w:val="c4"/>
-          <w:b/>
-          <w:bCs/>
-          <w:sz w:val="40"/>
-          <w:szCs w:val="40"/>
-        </w:rPr>
-        <w:t xml:space="preserve"> de classe (et impacter les autres diagrammes).</w:t>
-      </w:r>
-    </w:p>
-    <w:p>
-      <w:pPr>
-        <w:rPr>
-          <w:rFonts w:asciiTheme="majorHAnsi" w:eastAsiaTheme="majorEastAsia" w:hAnsiTheme="majorHAnsi" w:cstheme="majorBidi"/>
-          <w:color w:val="2F5496" w:themeColor="accent1" w:themeShade="BF"/>
-          <w:sz w:val="26"/>
-          <w:szCs w:val="26"/>
-        </w:rPr>
-      </w:pPr>
-      <w:bookmarkStart w:id="2" w:name="_Toc52030241"/>
-      <w:r>
-        <w:br w:type="page"/>
-      </w:r>
-    </w:p>
     <w:p>
       <w:pPr>
         <w:pStyle w:val="Titre2"/>
@@ -1648,7 +890,6 @@
         <w:lastRenderedPageBreak/>
         <w:t>Hypothèses de travail</w:t>
       </w:r>
-      <w:bookmarkEnd w:id="2"/>
     </w:p>
     <w:p>
       <w:pPr>
@@ -2093,41 +1334,13 @@
         <w:rPr>
           <w:rFonts w:ascii="Calibri" w:hAnsi="Calibri" w:cs="Calibri"/>
         </w:rPr>
-        <w:t xml:space="preserve">. Elles les valident manuellement </w:t>
-      </w:r>
-      <w:r>
-        <w:rPr>
-          <w:rFonts w:ascii="Calibri" w:hAnsi="Calibri" w:cs="Calibri"/>
-        </w:rPr>
-        <w:t>(</w:t>
-      </w:r>
-      <w:r>
-        <w:rPr>
-          <w:rFonts w:ascii="Calibri" w:hAnsi="Calibri" w:cs="Calibri"/>
-          <w:highlight w:val="yellow"/>
-        </w:rPr>
-        <w:sym w:font="Wingdings" w:char="F0E0"/>
-      </w:r>
-      <w:r>
-        <w:rPr>
-          <w:rFonts w:ascii="Calibri" w:hAnsi="Calibri" w:cs="Calibri"/>
-          <w:highlight w:val="yellow"/>
-        </w:rPr>
-        <w:t xml:space="preserve"> ENVOI D’UNE NOTIF A L’ENSEIGNANT QUI A EFFECTUE LA </w:t>
-      </w:r>
-      <w:r>
-        <w:rPr>
-          <w:rFonts w:ascii="Calibri" w:hAnsi="Calibri" w:cs="Calibri"/>
-          <w:highlight w:val="yellow"/>
-        </w:rPr>
-        <w:t>DEMANDE</w:t>
-      </w:r>
-      <w:r>
-        <w:rPr>
-          <w:rFonts w:ascii="Calibri" w:hAnsi="Calibri" w:cs="Calibri"/>
-          <w:highlight w:val="yellow"/>
-        </w:rPr>
-        <w:t> ????!),</w:t>
+        <w:t>. Elles les valident manuellement</w:t>
+      </w:r>
+      <w:r>
+        <w:rPr>
+          <w:rFonts w:ascii="Calibri" w:hAnsi="Calibri" w:cs="Calibri"/>
+        </w:rPr>
+        <w:t>,</w:t>
       </w:r>
       <w:r>
         <w:rPr>
@@ -2380,11 +1593,9 @@
       <w:pPr>
         <w:pStyle w:val="Titre2"/>
       </w:pPr>
-      <w:bookmarkStart w:id="3" w:name="_Toc52030242"/>
       <w:r>
         <w:t>Choix de conception</w:t>
       </w:r>
-      <w:bookmarkEnd w:id="3"/>
     </w:p>
     <w:p>
       <w:pPr>
@@ -2472,7 +1683,6 @@
         <w:jc w:val="both"/>
       </w:pPr>
       <w:r>
-        <w:lastRenderedPageBreak/>
         <w:t xml:space="preserve">Des classes-énumérations *Status permettent </w:t>
       </w:r>
       <w:r>
@@ -2488,308 +1698,6 @@
         <w:t>.</w:t>
       </w:r>
     </w:p>
-    <w:p>
-      <w:pPr>
-        <w:pStyle w:val="Titre1"/>
-      </w:pPr>
-      <w:bookmarkStart w:id="4" w:name="_Toc52030243"/>
-      <w:r>
-        <w:t>Diagrammes</w:t>
-      </w:r>
-      <w:bookmarkEnd w:id="4"/>
-    </w:p>
-    <w:p/>
-    <w:p>
-      <w:r>
-        <w:t xml:space="preserve">Cette partie est consacrée à la présentation de nos solutions aux problèmes posés, sous forme de diagrammes. </w:t>
-      </w:r>
-    </w:p>
-    <w:p>
-      <w:pPr>
-        <w:pStyle w:val="Titre2"/>
-      </w:pPr>
-      <w:bookmarkStart w:id="5" w:name="_Toc52030244"/>
-      <w:r>
-        <w:t>Diagramme de cas d’utilisation</w:t>
-      </w:r>
-      <w:bookmarkEnd w:id="5"/>
-    </w:p>
-    <w:p/>
-    <w:p>
-      <w:r>
-        <w:rPr>
-          <w:noProof/>
-        </w:rPr>
-        <w:drawing>
-          <wp:inline distT="0" distB="0" distL="0" distR="0" wp14:anchorId="772A13C0" wp14:editId="5FF653EC">
-            <wp:extent cx="5762625" cy="3867150"/>
-            <wp:effectExtent l="0" t="0" r="9525" b="0"/>
-            <wp:docPr id="4" name="Image 4"/>
-            <wp:cNvGraphicFramePr>
-              <a:graphicFrameLocks xmlns:a="http://schemas.openxmlformats.org/drawingml/2006/main" noChangeAspect="1"/>
-            </wp:cNvGraphicFramePr>
-            <a:graphic xmlns:a="http://schemas.openxmlformats.org/drawingml/2006/main">
-              <a:graphicData uri="http://schemas.openxmlformats.org/drawingml/2006/picture">
-                <pic:pic xmlns:pic="http://schemas.openxmlformats.org/drawingml/2006/picture">
-                  <pic:nvPicPr>
-                    <pic:cNvPr id="0" name="Picture 8"/>
-                    <pic:cNvPicPr>
-                      <a:picLocks noChangeAspect="1" noChangeArrowheads="1"/>
-                    </pic:cNvPicPr>
-                  </pic:nvPicPr>
-                  <pic:blipFill>
-                    <a:blip r:embed="rId9">
-                      <a:extLst>
-                        <a:ext uri="{28A0092B-C50C-407E-A947-70E740481C1C}">
-                          <a14:useLocalDpi xmlns:a14="http://schemas.microsoft.com/office/drawing/2010/main" val="0"/>
-                        </a:ext>
-                      </a:extLst>
-                    </a:blip>
-                    <a:srcRect/>
-                    <a:stretch>
-                      <a:fillRect/>
-                    </a:stretch>
-                  </pic:blipFill>
-                  <pic:spPr bwMode="auto">
-                    <a:xfrm>
-                      <a:off x="0" y="0"/>
-                      <a:ext cx="5762625" cy="3867150"/>
-                    </a:xfrm>
-                    <a:prstGeom prst="rect">
-                      <a:avLst/>
-                    </a:prstGeom>
-                    <a:noFill/>
-                    <a:ln>
-                      <a:noFill/>
-                    </a:ln>
-                  </pic:spPr>
-                </pic:pic>
-              </a:graphicData>
-            </a:graphic>
-          </wp:inline>
-        </w:drawing>
-      </w:r>
-    </w:p>
-    <w:p/>
-    <w:p>
-      <w:pPr>
-        <w:pStyle w:val="Titre2"/>
-      </w:pPr>
-      <w:bookmarkStart w:id="6" w:name="_Toc52030245"/>
-      <w:r>
-        <w:t>Diagramme de classe</w:t>
-      </w:r>
-      <w:r>
-        <w:t>s</w:t>
-      </w:r>
-      <w:bookmarkEnd w:id="6"/>
-    </w:p>
-    <w:p/>
-    <w:p/>
-    <w:p>
-      <w:pPr>
-        <w:pStyle w:val="Titre2"/>
-      </w:pPr>
-      <w:bookmarkStart w:id="7" w:name="_Toc52030246"/>
-      <w:r>
-        <w:t>Diagrammes de séquence</w:t>
-      </w:r>
-      <w:bookmarkEnd w:id="7"/>
-    </w:p>
-    <w:p/>
-    <w:p/>
-    <w:p>
-      <w:pPr>
-        <w:pStyle w:val="Titre1"/>
-      </w:pPr>
-      <w:bookmarkStart w:id="8" w:name="_Toc52030247"/>
-      <w:r>
-        <w:t>Auto-évaluation</w:t>
-      </w:r>
-      <w:bookmarkEnd w:id="8"/>
-    </w:p>
-    <w:p/>
-    <w:tbl>
-      <w:tblPr>
-        <w:tblStyle w:val="Grilledutableau"/>
-        <w:tblW w:w="0" w:type="auto"/>
-        <w:jc w:val="center"/>
-        <w:tblLook w:val="04A0" w:firstRow="1" w:lastRow="0" w:firstColumn="1" w:lastColumn="0" w:noHBand="0" w:noVBand="1"/>
-      </w:tblPr>
-      <w:tblGrid>
-        <w:gridCol w:w="1299"/>
-        <w:gridCol w:w="1494"/>
-        <w:gridCol w:w="1632"/>
-        <w:gridCol w:w="1604"/>
-        <w:gridCol w:w="1635"/>
-        <w:gridCol w:w="1398"/>
-      </w:tblGrid>
-      <w:tr>
-        <w:trPr>
-          <w:jc w:val="center"/>
-        </w:trPr>
-        <w:tc>
-          <w:tcPr>
-            <w:tcW w:w="1299" w:type="dxa"/>
-            <w:vAlign w:val="center"/>
-          </w:tcPr>
-          <w:p>
-            <w:pPr>
-              <w:jc w:val="center"/>
-            </w:pPr>
-            <w:r>
-              <w:t>Noms</w:t>
-            </w:r>
-          </w:p>
-        </w:tc>
-        <w:tc>
-          <w:tcPr>
-            <w:tcW w:w="1494" w:type="dxa"/>
-            <w:vAlign w:val="center"/>
-          </w:tcPr>
-          <w:p>
-            <w:pPr>
-              <w:jc w:val="center"/>
-            </w:pPr>
-            <w:r>
-              <w:t>Badia Angèle</w:t>
-            </w:r>
-          </w:p>
-        </w:tc>
-        <w:tc>
-          <w:tcPr>
-            <w:tcW w:w="1632" w:type="dxa"/>
-            <w:vAlign w:val="center"/>
-          </w:tcPr>
-          <w:p>
-            <w:pPr>
-              <w:jc w:val="center"/>
-            </w:pPr>
-            <w:r>
-              <w:t>Bouteiller Martin</w:t>
-            </w:r>
-          </w:p>
-        </w:tc>
-        <w:tc>
-          <w:tcPr>
-            <w:tcW w:w="1604" w:type="dxa"/>
-            <w:vAlign w:val="center"/>
-          </w:tcPr>
-          <w:p>
-            <w:pPr>
-              <w:jc w:val="center"/>
-            </w:pPr>
-            <w:r>
-              <w:t>Brilhante Joao</w:t>
-            </w:r>
-          </w:p>
-        </w:tc>
-        <w:tc>
-          <w:tcPr>
-            <w:tcW w:w="1635" w:type="dxa"/>
-            <w:vAlign w:val="center"/>
-          </w:tcPr>
-          <w:p>
-            <w:pPr>
-              <w:jc w:val="center"/>
-            </w:pPr>
-            <w:r>
-              <w:t>Doussaud Olivier</w:t>
-            </w:r>
-          </w:p>
-        </w:tc>
-        <w:tc>
-          <w:tcPr>
-            <w:tcW w:w="1398" w:type="dxa"/>
-            <w:vAlign w:val="center"/>
-          </w:tcPr>
-          <w:p>
-            <w:pPr>
-              <w:jc w:val="center"/>
-            </w:pPr>
-            <w:r>
-              <w:t>Larose Quentin</w:t>
-            </w:r>
-          </w:p>
-        </w:tc>
-      </w:tr>
-      <w:tr>
-        <w:trPr>
-          <w:jc w:val="center"/>
-        </w:trPr>
-        <w:tc>
-          <w:tcPr>
-            <w:tcW w:w="1299" w:type="dxa"/>
-            <w:vAlign w:val="center"/>
-          </w:tcPr>
-          <w:p>
-            <w:pPr>
-              <w:jc w:val="center"/>
-            </w:pPr>
-            <w:r>
-              <w:lastRenderedPageBreak/>
-              <w:t>Points</w:t>
-            </w:r>
-          </w:p>
-        </w:tc>
-        <w:tc>
-          <w:tcPr>
-            <w:tcW w:w="1494" w:type="dxa"/>
-            <w:vAlign w:val="center"/>
-          </w:tcPr>
-          <w:p>
-            <w:pPr>
-              <w:jc w:val="center"/>
-            </w:pPr>
-          </w:p>
-        </w:tc>
-        <w:tc>
-          <w:tcPr>
-            <w:tcW w:w="1632" w:type="dxa"/>
-            <w:vAlign w:val="center"/>
-          </w:tcPr>
-          <w:p>
-            <w:pPr>
-              <w:jc w:val="center"/>
-            </w:pPr>
-          </w:p>
-        </w:tc>
-        <w:tc>
-          <w:tcPr>
-            <w:tcW w:w="1604" w:type="dxa"/>
-            <w:vAlign w:val="center"/>
-          </w:tcPr>
-          <w:p>
-            <w:pPr>
-              <w:jc w:val="center"/>
-            </w:pPr>
-          </w:p>
-        </w:tc>
-        <w:tc>
-          <w:tcPr>
-            <w:tcW w:w="1635" w:type="dxa"/>
-            <w:vAlign w:val="center"/>
-          </w:tcPr>
-          <w:p>
-            <w:pPr>
-              <w:jc w:val="center"/>
-            </w:pPr>
-          </w:p>
-        </w:tc>
-        <w:tc>
-          <w:tcPr>
-            <w:tcW w:w="1398" w:type="dxa"/>
-            <w:vAlign w:val="center"/>
-          </w:tcPr>
-          <w:p>
-            <w:pPr>
-              <w:jc w:val="center"/>
-            </w:pPr>
-          </w:p>
-        </w:tc>
-      </w:tr>
-    </w:tbl>
-    <w:p/>
     <w:sectPr>
       <w:pgSz w:w="11906" w:h="16838"/>
       <w:pgMar w:top="1417" w:right="1417" w:bottom="1417" w:left="1417" w:header="708" w:footer="708" w:gutter="0"/>
@@ -2825,7 +1733,7 @@
         <v:path o:extrusionok="f" gradientshapeok="t" o:connecttype="rect"/>
         <o:lock v:ext="edit" aspectratio="t"/>
       </v:shapetype>
-      <v:shape id="_x0000_i1211" type="#_x0000_t75" style="width:11.25pt;height:11.25pt" o:bullet="t">
+      <v:shape id="_x0000_i1045" type="#_x0000_t75" style="width:11.25pt;height:11.25pt" o:bullet="t">
         <v:imagedata r:id="rId1" o:title="mso381C"/>
       </v:shape>
     </w:pict>

</xml_diff>